<commit_message>
InVEST License added to the License.docx
</commit_message>
<xml_diff>
--- a/License.docx
+++ b/License.docx
@@ -26,8 +26,6 @@
         </w:rPr>
         <w:t>©</w:t>
       </w:r>
-      <w:bookmarkStart w:id="0" w:name="_GoBack"/>
-      <w:bookmarkEnd w:id="0"/>
       <w:r>
         <w:t>,</w:t>
       </w:r>
@@ -172,6 +170,55 @@
       <w:proofErr w:type="spellEnd"/>
       <w:r>
         <w:t>, Germany</w:t>
+      </w:r>
+    </w:p>
+    <w:p>
+      <w:r>
+        <w:t xml:space="preserve">Please also include the </w:t>
+      </w:r>
+      <w:proofErr w:type="spellStart"/>
+      <w:r>
+        <w:t>InVEST</w:t>
+      </w:r>
+      <w:proofErr w:type="spellEnd"/>
+      <w:r>
+        <w:t xml:space="preserve"> License: </w:t>
+      </w:r>
+    </w:p>
+    <w:p>
+      <w:r>
+        <w:t xml:space="preserve">Natural Capital Project, 2024. </w:t>
+      </w:r>
+      <w:proofErr w:type="spellStart"/>
+      <w:r>
+        <w:t>InVEST</w:t>
+      </w:r>
+      <w:proofErr w:type="spellEnd"/>
+      <w:r>
+        <w:t xml:space="preserve"> 0.0. Stanford University, University of Minnesota,</w:t>
+      </w:r>
+    </w:p>
+    <w:p>
+      <w:r>
+        <w:t xml:space="preserve">Chinese Academy of Sciences, </w:t>
+      </w:r>
+      <w:proofErr w:type="gramStart"/>
+      <w:r>
+        <w:t>T</w:t>
+      </w:r>
+      <w:bookmarkStart w:id="0" w:name="_GoBack"/>
+      <w:bookmarkEnd w:id="0"/>
+      <w:r>
+        <w:t>he</w:t>
+      </w:r>
+      <w:proofErr w:type="gramEnd"/>
+      <w:r>
+        <w:t xml:space="preserve"> Nature Conservancy, World Wildlife Fund, Stockholm Resilience Centre and the Royal</w:t>
+      </w:r>
+    </w:p>
+    <w:p>
+      <w:r>
+        <w:t>Swedish Academy of Sciences. https://naturalcapitalproject.stanford.edu/software/invest</w:t>
       </w:r>
     </w:p>
     <w:sectPr>
@@ -581,6 +628,7 @@
   <w:style w:type="character" w:default="1" w:styleId="DefaultParagraphFont">
     <w:name w:val="Default Paragraph Font"/>
     <w:uiPriority w:val="1"/>
+    <w:semiHidden/>
     <w:unhideWhenUsed/>
   </w:style>
   <w:style w:type="table" w:default="1" w:styleId="TableNormal">

</xml_diff>